<commit_message>
Updated complexity of test document.
</commit_message>
<xml_diff>
--- a/output-simple-get.docx
+++ b/output-simple-get.docx
@@ -86,60 +86,62 @@
       <w:r>
         <w:t xml:space="preserve"> and follow up items. </w:t>
       </w:r>
+      <w:r>
+        <w:rPr>
+          <w:i/>
+        </w:rPr>
+        <w:t>The sample provides two experiences:</w:t>
+      </w:r>
+      <w:r>
+        <w:t xml:space="preserve"> one with task pane and another with add-in commands. </w:t>
+      </w:r>
+      <w:r>
+        <w:t>The following figures show the main screens of this add-in.</w:t>
+      </w:r>
+    </w:p>
+    <w:p>
+      <w:pPr>
+        <w:pStyle w:val="NormalWeb"/>
+        <w:divId w:val="539780285"/>
+        <w:rPr>
+          <w:i/>
+        </w:rPr>
+      </w:pPr>
+      <w:r>
+        <w:t xml:space="preserve">With Expense Trends, you can import expense transactions into the workbook, create dashboard and trackers, view and analyze trends, and track special transactions such as charitable donations and follow up items. The </w:t>
+      </w:r>
+      <w:r>
+        <w:rPr>
+          <w:i/>
+        </w:rPr>
+        <w:t>sample provides two experiences</w:t>
+      </w:r>
+      <w:r>
+        <w:t xml:space="preserve">: one with task pane and another with add-in commands. </w:t>
+      </w:r>
+      <w:r>
+        <w:rPr>
+          <w:i/>
+        </w:rPr>
+        <w:t>The following figures show the main screens of this add-in.</w:t>
+      </w:r>
+    </w:p>
+    <w:p>
+      <w:pPr>
+        <w:divId w:val="539780285"/>
+        <w:rPr>
+          <w:i/>
+        </w:rPr>
+      </w:pPr>
       <w:bookmarkStart w:id="0" w:name="_GoBack"/>
       <w:r>
         <w:rPr>
           <w:i/>
         </w:rPr>
-        <w:t>The sample provides two experiences:</w:t>
-      </w:r>
-      <w:r>
-        <w:t xml:space="preserve"> </w:t>
-      </w:r>
-      <w:bookmarkEnd w:id="0"/>
-      <w:r>
-        <w:t xml:space="preserve">one with task pane and another with add-in commands. </w:t>
-      </w:r>
-      <w:r>
-        <w:t>The following figures show the main screens of this add-in.</w:t>
-      </w:r>
-    </w:p>
-    <w:p>
-      <w:pPr>
-        <w:pStyle w:val="NormalWeb"/>
-        <w:divId w:val="539780285"/>
-      </w:pPr>
-      <w:r>
-        <w:t xml:space="preserve">With Expense Trends, you can import expense transactions into the workbook, create dashboard and trackers, view and analyze trends, and track special transactions such as charitable donations and follow up items. The </w:t>
-      </w:r>
-      <w:r>
-        <w:rPr>
-          <w:i/>
-        </w:rPr>
-        <w:t>sample provides two experiences</w:t>
-      </w:r>
-      <w:r>
-        <w:t xml:space="preserve">: one with task pane and another with add-in commands. </w:t>
-      </w:r>
-      <w:r>
-        <w:rPr>
-          <w:i/>
-        </w:rPr>
-        <w:t>The following figures show the main screens of this add-in.</w:t>
-      </w:r>
-    </w:p>
-    <w:p>
-      <w:pPr>
-        <w:pStyle w:val="NormalWeb"/>
-        <w:divId w:val="539780285"/>
-      </w:pPr>
-      <w:r>
-        <w:rPr>
-          <w:rStyle w:val="Emphasis"/>
-        </w:rPr>
         <w:t>Applies to: Excel 2016, Excel for iPad, Excel for Mac</w:t>
       </w:r>
     </w:p>
+    <w:bookmarkEnd w:id="0"/>
     <w:p>
       <w:pPr>
         <w:pStyle w:val="NormalWeb"/>

</xml_diff>